<commit_message>
Commit de recuperación spt-2024
</commit_message>
<xml_diff>
--- a/Ejercicios.docx
+++ b/Ejercicios.docx
@@ -728,27 +728,7 @@
           <w:szCs w:val="24"/>
           <w:lang w:val="es-ES"/>
         </w:rPr>
-        <w:t xml:space="preserve">Y posteriormente creamos el menú de la </w:t>
-      </w:r>
-      <w:proofErr w:type="gramStart"/>
-      <w:r>
-        <w:rPr>
-          <w:rFonts w:ascii="Arial" w:hAnsi="Arial" w:cs="Arial"/>
-          <w:sz w:val="24"/>
-          <w:szCs w:val="24"/>
-          <w:lang w:val="es-ES"/>
-        </w:rPr>
-        <w:t>app</w:t>
-      </w:r>
-      <w:proofErr w:type="gramEnd"/>
-      <w:r>
-        <w:rPr>
-          <w:rFonts w:ascii="Arial" w:hAnsi="Arial" w:cs="Arial"/>
-          <w:sz w:val="24"/>
-          <w:szCs w:val="24"/>
-          <w:lang w:val="es-ES"/>
-        </w:rPr>
-        <w:t xml:space="preserve"> basándonos en una función.</w:t>
+        <w:t>Y posteriormente creamos el menú de la app basándonos en una función.</w:t>
       </w:r>
     </w:p>
     <w:p>
@@ -1227,27 +1207,7 @@
           <w:szCs w:val="24"/>
           <w:lang w:val="es-ES"/>
         </w:rPr>
-        <w:t xml:space="preserve"> dentro del </w:t>
-      </w:r>
-      <w:proofErr w:type="gramStart"/>
-      <w:r>
-        <w:rPr>
-          <w:rFonts w:ascii="Arial" w:hAnsi="Arial" w:cs="Arial"/>
-          <w:sz w:val="24"/>
-          <w:szCs w:val="24"/>
-          <w:lang w:val="es-ES"/>
-        </w:rPr>
-        <w:t>package.json</w:t>
-      </w:r>
-      <w:proofErr w:type="gramEnd"/>
-      <w:r>
-        <w:rPr>
-          <w:rFonts w:ascii="Arial" w:hAnsi="Arial" w:cs="Arial"/>
-          <w:sz w:val="24"/>
-          <w:szCs w:val="24"/>
-          <w:lang w:val="es-ES"/>
-        </w:rPr>
-        <w:t xml:space="preserve"> de raíz para que </w:t>
+        <w:t xml:space="preserve"> dentro del package.json de raíz para que </w:t>
       </w:r>
       <w:proofErr w:type="spellStart"/>
       <w:r>
@@ -1617,7 +1577,6 @@
         <w:t xml:space="preserve">Esta función de callback (con la función de </w:t>
       </w:r>
       <w:proofErr w:type="spellStart"/>
-      <w:proofErr w:type="gramStart"/>
       <w:r>
         <w:rPr>
           <w:rFonts w:ascii="Arial" w:hAnsi="Arial" w:cs="Arial"/>
@@ -1635,17 +1594,7 @@
           <w:szCs w:val="24"/>
           <w:lang w:val="es-ES"/>
         </w:rPr>
-        <w:t>(</w:t>
-      </w:r>
-      <w:proofErr w:type="gramEnd"/>
-      <w:r>
-        <w:rPr>
-          <w:rFonts w:ascii="Arial" w:hAnsi="Arial" w:cs="Arial"/>
-          <w:sz w:val="24"/>
-          <w:szCs w:val="24"/>
-          <w:lang w:val="es-ES"/>
-        </w:rPr>
-        <w:t xml:space="preserve">)) contiene el argumento </w:t>
+        <w:t xml:space="preserve">()) contiene el argumento </w:t>
       </w:r>
       <w:r>
         <w:rPr>
@@ -1837,7 +1786,6 @@
         <w:t xml:space="preserve"> mandando llamar de nuevo la función del menú y el </w:t>
       </w:r>
       <w:proofErr w:type="spellStart"/>
-      <w:proofErr w:type="gramStart"/>
       <w:r>
         <w:rPr>
           <w:rFonts w:ascii="Arial" w:hAnsi="Arial" w:cs="Arial"/>
@@ -1859,19 +1807,7 @@
           <w:szCs w:val="24"/>
           <w:lang w:val="es-ES"/>
         </w:rPr>
-        <w:t>(</w:t>
-      </w:r>
-      <w:proofErr w:type="gramEnd"/>
-      <w:r>
-        <w:rPr>
-          <w:rFonts w:ascii="Arial" w:hAnsi="Arial" w:cs="Arial"/>
-          <w:b/>
-          <w:bCs/>
-          <w:sz w:val="24"/>
-          <w:szCs w:val="24"/>
-          <w:lang w:val="es-ES"/>
-        </w:rPr>
-        <w:t>)</w:t>
+        <w:t>()</w:t>
       </w:r>
       <w:r>
         <w:rPr>
@@ -2136,7 +2072,6 @@
         <w:t xml:space="preserve"> </w:t>
       </w:r>
       <w:proofErr w:type="spellStart"/>
-      <w:proofErr w:type="gramStart"/>
       <w:r>
         <w:rPr>
           <w:rFonts w:ascii="Arial" w:hAnsi="Arial" w:cs="Arial"/>
@@ -2149,7 +2084,6 @@
         <w:t>rl.question</w:t>
       </w:r>
       <w:proofErr w:type="spellEnd"/>
-      <w:proofErr w:type="gramEnd"/>
       <w:r>
         <w:rPr>
           <w:rFonts w:ascii="Arial" w:hAnsi="Arial" w:cs="Arial"/>
@@ -2368,18 +2302,18 @@
           <w:rFonts w:ascii="Arial" w:hAnsi="Arial" w:cs="Arial"/>
           <w:b/>
           <w:bCs/>
-          <w:sz w:val="24"/>
-          <w:szCs w:val="24"/>
-          <w:lang w:val="es-ES"/>
-        </w:rPr>
-      </w:pPr>
-      <w:r>
-        <w:rPr>
-          <w:rFonts w:ascii="Arial" w:hAnsi="Arial" w:cs="Arial"/>
-          <w:b/>
-          <w:bCs/>
-          <w:sz w:val="24"/>
-          <w:szCs w:val="24"/>
+          <w:sz w:val="28"/>
+          <w:szCs w:val="28"/>
+          <w:lang w:val="es-ES"/>
+        </w:rPr>
+      </w:pPr>
+      <w:r>
+        <w:rPr>
+          <w:rFonts w:ascii="Arial" w:hAnsi="Arial" w:cs="Arial"/>
+          <w:b/>
+          <w:bCs/>
+          <w:sz w:val="28"/>
+          <w:szCs w:val="28"/>
           <w:lang w:val="es-ES"/>
         </w:rPr>
         <w:t>Creando el listado de tareas (opción 2).</w:t>
@@ -3029,6 +2963,7 @@
   <w:style w:type="character" w:default="1" w:styleId="Fuentedeprrafopredeter">
     <w:name w:val="Default Paragraph Font"/>
     <w:uiPriority w:val="1"/>
+    <w:semiHidden/>
     <w:unhideWhenUsed/>
   </w:style>
   <w:style w:type="table" w:default="1" w:styleId="Tablanormal">

</xml_diff>